<commit_message>
Adicionando cronograma, e wireframe - illustrator
</commit_message>
<xml_diff>
--- a/Documentos/cronograma1.0.docx
+++ b/Documentos/cronograma1.0.docx
@@ -1,6 +1,6 @@
 
 <file path=word/document.xml><?xml version="1.0" encoding="utf-8"?>
-<w:document xmlns:wpc="http://schemas.microsoft.com/office/word/2010/wordprocessingCanvas" xmlns:cx="http://schemas.microsoft.com/office/drawing/2014/chartex" xmlns:cx1="http://schemas.microsoft.com/office/drawing/2015/9/8/chartex" xmlns:mc="http://schemas.openxmlformats.org/markup-compatibility/2006" xmlns:o="urn:schemas-microsoft-com:office:office" xmlns:r="http://schemas.openxmlformats.org/officeDocument/2006/relationships" xmlns:m="http://schemas.openxmlformats.org/officeDocument/2006/math" xmlns:v="urn:schemas-microsoft-com:vml" xmlns:wp14="http://schemas.microsoft.com/office/word/2010/wordprocessingDrawing" xmlns:wp="http://schemas.openxmlformats.org/drawingml/2006/wordprocessingDrawing" xmlns:w10="urn:schemas-microsoft-com:office:word" xmlns:w="http://schemas.openxmlformats.org/wordprocessingml/2006/main" xmlns:w14="http://schemas.microsoft.com/office/word/2010/wordml" xmlns:w15="http://schemas.microsoft.com/office/word/2012/wordml" xmlns:w16se="http://schemas.microsoft.com/office/word/2015/wordml/symex" xmlns:wpg="http://schemas.microsoft.com/office/word/2010/wordprocessingGroup" xmlns:wpi="http://schemas.microsoft.com/office/word/2010/wordprocessingInk" xmlns:wne="http://schemas.microsoft.com/office/word/2006/wordml" xmlns:wps="http://schemas.microsoft.com/office/word/2010/wordprocessingShape" mc:Ignorable="w14 w15 w16se wp14">
+<w:document xmlns:wpc="http://schemas.microsoft.com/office/word/2010/wordprocessingCanvas" xmlns:cx="http://schemas.microsoft.com/office/drawing/2014/chartex" xmlns:mc="http://schemas.openxmlformats.org/markup-compatibility/2006" xmlns:o="urn:schemas-microsoft-com:office:office" xmlns:r="http://schemas.openxmlformats.org/officeDocument/2006/relationships" xmlns:m="http://schemas.openxmlformats.org/officeDocument/2006/math" xmlns:v="urn:schemas-microsoft-com:vml" xmlns:wp14="http://schemas.microsoft.com/office/word/2010/wordprocessingDrawing" xmlns:wp="http://schemas.openxmlformats.org/drawingml/2006/wordprocessingDrawing" xmlns:w10="urn:schemas-microsoft-com:office:word" xmlns:w="http://schemas.openxmlformats.org/wordprocessingml/2006/main" xmlns:w14="http://schemas.microsoft.com/office/word/2010/wordml" xmlns:w15="http://schemas.microsoft.com/office/word/2012/wordml" xmlns:w16se="http://schemas.microsoft.com/office/word/2015/wordml/symex" xmlns:wpg="http://schemas.microsoft.com/office/word/2010/wordprocessingGroup" xmlns:wpi="http://schemas.microsoft.com/office/word/2010/wordprocessingInk" xmlns:wne="http://schemas.microsoft.com/office/word/2006/wordml" xmlns:wps="http://schemas.microsoft.com/office/word/2010/wordprocessingShape" mc:Ignorable="w14 w15 w16se wp14">
   <w:body>
     <w:p>
       <w:r>
@@ -14,103 +14,103 @@
     </w:p>
     <w:p>
       <w:r>
-        <w:t>Brief</w:t>
-      </w:r>
-      <w:r>
-        <w:t>ing</w:t>
-      </w:r>
+        <w:t>Briefing OK</w:t>
+      </w:r>
+    </w:p>
+    <w:p>
+      <w:proofErr w:type="spellStart"/>
+      <w:r>
+        <w:t>Card</w:t>
+      </w:r>
+      <w:proofErr w:type="spellEnd"/>
+      <w:r>
+        <w:t xml:space="preserve"> </w:t>
+      </w:r>
+      <w:proofErr w:type="spellStart"/>
+      <w:r>
+        <w:t>Sorting</w:t>
+      </w:r>
+      <w:proofErr w:type="spellEnd"/>
       <w:r>
         <w:t xml:space="preserve"> OK</w:t>
       </w:r>
     </w:p>
     <w:p>
+      <w:r>
+        <w:t>Personas OK</w:t>
+      </w:r>
+    </w:p>
+    <w:p>
       <w:proofErr w:type="spellStart"/>
       <w:r>
-        <w:t>Card</w:t>
+        <w:t>Wireframe</w:t>
       </w:r>
       <w:proofErr w:type="spellEnd"/>
       <w:r>
-        <w:t xml:space="preserve"> </w:t>
-      </w:r>
+        <w:t xml:space="preserve"> OK</w:t>
+      </w:r>
+    </w:p>
+    <w:p>
+      <w:r>
+        <w:t>Mapa de navegação OK</w:t>
+      </w:r>
+    </w:p>
+    <w:p>
       <w:proofErr w:type="spellStart"/>
       <w:r>
-        <w:t>Sorting</w:t>
+        <w:t>Wireframe</w:t>
       </w:r>
       <w:proofErr w:type="spellEnd"/>
       <w:r>
-        <w:t xml:space="preserve"> OK</w:t>
-      </w:r>
-    </w:p>
-    <w:p>
-      <w:r>
-        <w:t>Personas OK</w:t>
-      </w:r>
-    </w:p>
-    <w:p>
+        <w:t xml:space="preserve"> –</w:t>
+      </w:r>
       <w:proofErr w:type="spellStart"/>
       <w:r>
-        <w:t>Wireframe</w:t>
+        <w:t>Illustrator</w:t>
       </w:r>
       <w:proofErr w:type="spellEnd"/>
       <w:r>
-        <w:t xml:space="preserve"> OK</w:t>
-      </w:r>
-    </w:p>
-    <w:p>
-      <w:r>
-        <w:t>Mapa</w:t>
-      </w:r>
-      <w:r>
-        <w:t xml:space="preserve"> de </w:t>
-      </w:r>
-      <w:r>
-        <w:t>navegação OK</w:t>
-      </w:r>
-    </w:p>
-    <w:p>
+        <w:t xml:space="preserve"> – </w:t>
+      </w:r>
       <w:proofErr w:type="spellStart"/>
       <w:r>
-        <w:t>Wireframe</w:t>
+        <w:t>to</w:t>
       </w:r>
       <w:proofErr w:type="spellEnd"/>
       <w:r>
-        <w:t xml:space="preserve"> –</w:t>
+        <w:t xml:space="preserve"> do</w:t>
+      </w:r>
+    </w:p>
+    <w:p>
+      <w:r>
+        <w:t xml:space="preserve">Modelagem do banco -  </w:t>
       </w:r>
       <w:proofErr w:type="spellStart"/>
       <w:r>
-        <w:t>Illustrator</w:t>
+        <w:t>to</w:t>
       </w:r>
       <w:proofErr w:type="spellEnd"/>
       <w:r>
-        <w:t xml:space="preserve"> – </w:t>
-      </w:r>
-      <w:proofErr w:type="spellStart"/>
-      <w:r>
-        <w:t>to</w:t>
-      </w:r>
-      <w:proofErr w:type="spellEnd"/>
-      <w:r>
         <w:t xml:space="preserve"> do</w:t>
       </w:r>
     </w:p>
-    <w:p>
-      <w:r>
-        <w:t>Modelagem</w:t>
+    <w:p/>
+    <w:p>
+      <w:proofErr w:type="gramStart"/>
+      <w:r>
+        <w:t>LAYOU</w:t>
       </w:r>
       <w:bookmarkStart w:id="0" w:name="_GoBack"/>
+      <w:r>
+        <w:t>T  -</w:t>
+      </w:r>
+      <w:proofErr w:type="gramEnd"/>
+      <w:r>
+        <w:t xml:space="preserve"> LOGIN</w:t>
+      </w:r>
       <w:bookmarkEnd w:id="0"/>
-      <w:r>
-        <w:t xml:space="preserve"> do banco -  </w:t>
-      </w:r>
-      <w:proofErr w:type="spellStart"/>
-      <w:r>
-        <w:t>to</w:t>
-      </w:r>
-      <w:proofErr w:type="spellEnd"/>
-      <w:r>
-        <w:t xml:space="preserve"> do</w:t>
-      </w:r>
-    </w:p>
+    </w:p>
+    <w:p/>
     <w:p/>
     <w:p/>
     <w:sectPr>

</xml_diff>